<commit_message>
images and document updated.
</commit_message>
<xml_diff>
--- a/CA 1 HR Web Development.docx
+++ b/CA 1 HR Web Development.docx
@@ -494,7 +494,7 @@
           <w:r>
             <w:fldChar w:fldCharType="separate"/>
           </w:r>
-          <w:hyperlink w:anchor="_Toc117758214" w:history="1">
+          <w:hyperlink w:anchor="_Toc117796127" w:history="1">
             <w:r>
               <w:rPr>
                 <w:rStyle w:val="Hyperlink"/>
@@ -521,7 +521,7 @@
                 <w:noProof/>
                 <w:webHidden/>
               </w:rPr>
-              <w:instrText xml:space="preserve"> PAGEREF _Toc117758214 \h </w:instrText>
+              <w:instrText xml:space="preserve"> PAGEREF _Toc117796127 \h </w:instrText>
             </w:r>
             <w:r>
               <w:rPr>
@@ -567,7 +567,7 @@
               <w:lang w:eastAsia="en-IE"/>
             </w:rPr>
           </w:pPr>
-          <w:hyperlink w:anchor="_Toc117758215" w:history="1">
+          <w:hyperlink w:anchor="_Toc117796128" w:history="1">
             <w:r>
               <w:rPr>
                 <w:rStyle w:val="Hyperlink"/>
@@ -594,7 +594,7 @@
                 <w:noProof/>
                 <w:webHidden/>
               </w:rPr>
-              <w:instrText xml:space="preserve"> PAGEREF _Toc117758215 \h </w:instrText>
+              <w:instrText xml:space="preserve"> PAGEREF _Toc117796128 \h </w:instrText>
             </w:r>
             <w:r>
               <w:rPr>
@@ -640,7 +640,7 @@
               <w:lang w:eastAsia="en-IE"/>
             </w:rPr>
           </w:pPr>
-          <w:hyperlink w:anchor="_Toc117758216" w:history="1">
+          <w:hyperlink w:anchor="_Toc117796129" w:history="1">
             <w:r>
               <w:rPr>
                 <w:rStyle w:val="Hyperlink"/>
@@ -667,7 +667,7 @@
                 <w:noProof/>
                 <w:webHidden/>
               </w:rPr>
-              <w:instrText xml:space="preserve"> PAGEREF _Toc117758216 \h </w:instrText>
+              <w:instrText xml:space="preserve"> PAGEREF _Toc117796129 \h </w:instrText>
             </w:r>
             <w:r>
               <w:rPr>
@@ -687,7 +687,7 @@
                 <w:noProof/>
                 <w:webHidden/>
               </w:rPr>
-              <w:t>6</w:t>
+              <w:t>7</w:t>
             </w:r>
             <w:r>
               <w:rPr>
@@ -713,7 +713,7 @@
               <w:lang w:eastAsia="en-IE"/>
             </w:rPr>
           </w:pPr>
-          <w:hyperlink w:anchor="_Toc117758217" w:history="1">
+          <w:hyperlink w:anchor="_Toc117796130" w:history="1">
             <w:r>
               <w:rPr>
                 <w:rStyle w:val="Hyperlink"/>
@@ -740,7 +740,7 @@
                 <w:noProof/>
                 <w:webHidden/>
               </w:rPr>
-              <w:instrText xml:space="preserve"> PAGEREF _Toc117758217 \h </w:instrText>
+              <w:instrText xml:space="preserve"> PAGEREF _Toc117796130 \h </w:instrText>
             </w:r>
             <w:r>
               <w:rPr>
@@ -760,7 +760,7 @@
                 <w:noProof/>
                 <w:webHidden/>
               </w:rPr>
-              <w:t>8</w:t>
+              <w:t>9</w:t>
             </w:r>
             <w:r>
               <w:rPr>
@@ -786,7 +786,7 @@
               <w:lang w:eastAsia="en-IE"/>
             </w:rPr>
           </w:pPr>
-          <w:hyperlink w:anchor="_Toc117758218" w:history="1">
+          <w:hyperlink w:anchor="_Toc117796131" w:history="1">
             <w:r>
               <w:rPr>
                 <w:rStyle w:val="Hyperlink"/>
@@ -813,7 +813,7 @@
                 <w:noProof/>
                 <w:webHidden/>
               </w:rPr>
-              <w:instrText xml:space="preserve"> PAGEREF _Toc117758218 \h </w:instrText>
+              <w:instrText xml:space="preserve"> PAGEREF _Toc117796131 \h </w:instrText>
             </w:r>
             <w:r>
               <w:rPr>
@@ -833,7 +833,7 @@
                 <w:noProof/>
                 <w:webHidden/>
               </w:rPr>
-              <w:t>10</w:t>
+              <w:t>12</w:t>
             </w:r>
             <w:r>
               <w:rPr>
@@ -859,7 +859,7 @@
               <w:lang w:eastAsia="en-IE"/>
             </w:rPr>
           </w:pPr>
-          <w:hyperlink w:anchor="_Toc117758219" w:history="1">
+          <w:hyperlink w:anchor="_Toc117796132" w:history="1">
             <w:r>
               <w:rPr>
                 <w:rStyle w:val="Hyperlink"/>
@@ -886,7 +886,7 @@
                 <w:noProof/>
                 <w:webHidden/>
               </w:rPr>
-              <w:instrText xml:space="preserve"> PAGEREF _Toc117758219 \h </w:instrText>
+              <w:instrText xml:space="preserve"> PAGEREF _Toc117796132 \h </w:instrText>
             </w:r>
             <w:r>
               <w:rPr>
@@ -906,7 +906,7 @@
                 <w:noProof/>
                 <w:webHidden/>
               </w:rPr>
-              <w:t>10</w:t>
+              <w:t>12</w:t>
             </w:r>
             <w:r>
               <w:rPr>
@@ -952,7 +952,7 @@
       <w:bookmarkStart w:id="1" w:name="_Toc117451679"/>
       <w:bookmarkStart w:id="2" w:name="_Toc117451729"/>
       <w:bookmarkStart w:id="3" w:name="_Toc117454317"/>
-      <w:bookmarkStart w:id="4" w:name="_Toc117758214"/>
+      <w:bookmarkStart w:id="4" w:name="_Toc117796127"/>
       <w:r>
         <w:t>Abstract</w:t>
       </w:r>
@@ -1044,7 +1044,7 @@
       <w:bookmarkStart w:id="5" w:name="_Toc117451680"/>
       <w:bookmarkStart w:id="6" w:name="_Toc117451730"/>
       <w:bookmarkStart w:id="7" w:name="_Toc117454318"/>
-      <w:bookmarkStart w:id="8" w:name="_Toc117758215"/>
+      <w:bookmarkStart w:id="8" w:name="_Toc117796128"/>
       <w:r>
         <w:lastRenderedPageBreak/>
         <w:t>Create Pages</w:t>
@@ -1135,24 +1135,14 @@
       <w:r>
         <w:t xml:space="preserve">Figure </w:t>
       </w:r>
-      <w:r>
-        <w:fldChar w:fldCharType="begin"/>
-      </w:r>
-      <w:r>
-        <w:instrText xml:space="preserve"> SEQ Figure \* ARABIC </w:instrText>
-      </w:r>
-      <w:r>
-        <w:fldChar w:fldCharType="separate"/>
-      </w:r>
-      <w:r>
-        <w:rPr>
-          <w:noProof/>
-        </w:rPr>
-        <w:t>1</w:t>
-      </w:r>
-      <w:r>
-        <w:fldChar w:fldCharType="end"/>
-      </w:r>
+      <w:fldSimple w:instr=" SEQ Figure \* ARABIC ">
+        <w:r>
+          <w:rPr>
+            <w:noProof/>
+          </w:rPr>
+          <w:t>1</w:t>
+        </w:r>
+      </w:fldSimple>
       <w:r>
         <w:t xml:space="preserve"> Employees Page</w:t>
       </w:r>
@@ -1230,24 +1220,14 @@
       <w:r>
         <w:t xml:space="preserve">Figure </w:t>
       </w:r>
-      <w:r>
-        <w:fldChar w:fldCharType="begin"/>
-      </w:r>
-      <w:r>
-        <w:instrText xml:space="preserve"> SEQ Figure \* ARABIC </w:instrText>
-      </w:r>
-      <w:r>
-        <w:fldChar w:fldCharType="separate"/>
-      </w:r>
-      <w:r>
-        <w:rPr>
-          <w:noProof/>
-        </w:rPr>
-        <w:t>2</w:t>
-      </w:r>
-      <w:r>
-        <w:fldChar w:fldCharType="end"/>
-      </w:r>
+      <w:fldSimple w:instr=" SEQ Figure \* ARABIC ">
+        <w:r>
+          <w:rPr>
+            <w:noProof/>
+          </w:rPr>
+          <w:t>2</w:t>
+        </w:r>
+      </w:fldSimple>
       <w:r>
         <w:t xml:space="preserve"> Departments Page</w:t>
       </w:r>
@@ -1329,29 +1309,181 @@
       <w:r>
         <w:t xml:space="preserve">Figure </w:t>
       </w:r>
-      <w:r>
-        <w:fldChar w:fldCharType="begin"/>
-      </w:r>
-      <w:r>
-        <w:instrText xml:space="preserve"> SEQ Figure \* ARABIC </w:instrText>
-      </w:r>
-      <w:r>
-        <w:fldChar w:fldCharType="separate"/>
-      </w:r>
+      <w:fldSimple w:instr=" SEQ Figure \* ARABIC ">
+        <w:r>
+          <w:rPr>
+            <w:noProof/>
+          </w:rPr>
+          <w:t>3</w:t>
+        </w:r>
+      </w:fldSimple>
+      <w:r>
+        <w:t xml:space="preserve"> Example Profile Page</w:t>
+      </w:r>
+    </w:p>
+    <w:p>
+      <w:pPr>
+        <w:keepNext/>
+      </w:pPr>
+    </w:p>
+    <w:p>
+      <w:pPr>
+        <w:keepNext/>
+      </w:pPr>
+      <w:r>
+        <w:t xml:space="preserve">This page </w:t>
+      </w:r>
+      <w:r>
+        <w:t>provides</w:t>
+      </w:r>
+      <w:r>
+        <w:t xml:space="preserve"> that an employee’s salary history.</w:t>
+      </w:r>
+    </w:p>
+    <w:p>
+      <w:pPr>
+        <w:keepNext/>
+        <w:jc w:val="center"/>
+      </w:pPr>
       <w:r>
         <w:rPr>
           <w:noProof/>
         </w:rPr>
-        <w:t>3</w:t>
-      </w:r>
-      <w:r>
-        <w:fldChar w:fldCharType="end"/>
-      </w:r>
-      <w:r>
-        <w:t xml:space="preserve"> Example Profile Page</w:t>
+        <w:drawing>
+          <wp:inline distT="0" distB="0" distL="0" distR="0" wp14:anchorId="1BE26676" wp14:editId="4A2D3C39">
+            <wp:extent cx="5162550" cy="3248025"/>
+            <wp:effectExtent l="0" t="0" r="0" b="9525"/>
+            <wp:docPr id="16" name="Picture 16" descr="Table&#10;&#10;Description automatically generated"/>
+            <wp:cNvGraphicFramePr>
+              <a:graphicFrameLocks xmlns:a="http://schemas.openxmlformats.org/drawingml/2006/main" noChangeAspect="1"/>
+            </wp:cNvGraphicFramePr>
+            <a:graphic xmlns:a="http://schemas.openxmlformats.org/drawingml/2006/main">
+              <a:graphicData uri="http://schemas.openxmlformats.org/drawingml/2006/picture">
+                <pic:pic xmlns:pic="http://schemas.openxmlformats.org/drawingml/2006/picture">
+                  <pic:nvPicPr>
+                    <pic:cNvPr id="16" name="Picture 16" descr="Table&#10;&#10;Description automatically generated"/>
+                    <pic:cNvPicPr/>
+                  </pic:nvPicPr>
+                  <pic:blipFill>
+                    <a:blip r:embed="rId9"/>
+                    <a:stretch>
+                      <a:fillRect/>
+                    </a:stretch>
+                  </pic:blipFill>
+                  <pic:spPr>
+                    <a:xfrm>
+                      <a:off x="0" y="0"/>
+                      <a:ext cx="5162550" cy="3248025"/>
+                    </a:xfrm>
+                    <a:prstGeom prst="rect">
+                      <a:avLst/>
+                    </a:prstGeom>
+                  </pic:spPr>
+                </pic:pic>
+              </a:graphicData>
+            </a:graphic>
+          </wp:inline>
+        </w:drawing>
+      </w:r>
+    </w:p>
+    <w:p>
+      <w:pPr>
+        <w:pStyle w:val="Caption"/>
+        <w:jc w:val="center"/>
+      </w:pPr>
+      <w:r>
+        <w:t xml:space="preserve">Figure </w:t>
+      </w:r>
+      <w:fldSimple w:instr=" SEQ Figure \* ARABIC ">
+        <w:r>
+          <w:rPr>
+            <w:noProof/>
+          </w:rPr>
+          <w:t>4</w:t>
+        </w:r>
+      </w:fldSimple>
+      <w:r>
+        <w:t xml:space="preserve"> Salary History Page</w:t>
       </w:r>
     </w:p>
     <w:p/>
+    <w:p/>
+    <w:p/>
+    <w:p>
+      <w:pPr>
+        <w:keepNext/>
+      </w:pPr>
+      <w:r>
+        <w:lastRenderedPageBreak/>
+        <w:t>Job history page show that an employee’s old jobs.</w:t>
+      </w:r>
+    </w:p>
+    <w:p>
+      <w:pPr>
+        <w:keepNext/>
+        <w:jc w:val="center"/>
+      </w:pPr>
+      <w:r>
+        <w:rPr>
+          <w:noProof/>
+        </w:rPr>
+        <w:drawing>
+          <wp:inline distT="0" distB="0" distL="0" distR="0" wp14:anchorId="5D0A2E1C" wp14:editId="29462F9B">
+            <wp:extent cx="3848100" cy="3343275"/>
+            <wp:effectExtent l="0" t="0" r="0" b="9525"/>
+            <wp:docPr id="17" name="Picture 17" descr="A picture containing table&#10;&#10;Description automatically generated"/>
+            <wp:cNvGraphicFramePr>
+              <a:graphicFrameLocks xmlns:a="http://schemas.openxmlformats.org/drawingml/2006/main" noChangeAspect="1"/>
+            </wp:cNvGraphicFramePr>
+            <a:graphic xmlns:a="http://schemas.openxmlformats.org/drawingml/2006/main">
+              <a:graphicData uri="http://schemas.openxmlformats.org/drawingml/2006/picture">
+                <pic:pic xmlns:pic="http://schemas.openxmlformats.org/drawingml/2006/picture">
+                  <pic:nvPicPr>
+                    <pic:cNvPr id="17" name="Picture 17" descr="A picture containing table&#10;&#10;Description automatically generated"/>
+                    <pic:cNvPicPr/>
+                  </pic:nvPicPr>
+                  <pic:blipFill>
+                    <a:blip r:embed="rId10"/>
+                    <a:stretch>
+                      <a:fillRect/>
+                    </a:stretch>
+                  </pic:blipFill>
+                  <pic:spPr>
+                    <a:xfrm>
+                      <a:off x="0" y="0"/>
+                      <a:ext cx="3848100" cy="3343275"/>
+                    </a:xfrm>
+                    <a:prstGeom prst="rect">
+                      <a:avLst/>
+                    </a:prstGeom>
+                  </pic:spPr>
+                </pic:pic>
+              </a:graphicData>
+            </a:graphic>
+          </wp:inline>
+        </w:drawing>
+      </w:r>
+    </w:p>
+    <w:p>
+      <w:pPr>
+        <w:pStyle w:val="Caption"/>
+        <w:jc w:val="center"/>
+      </w:pPr>
+      <w:r>
+        <w:t xml:space="preserve">Figure </w:t>
+      </w:r>
+      <w:fldSimple w:instr=" SEQ Figure \* ARABIC ">
+        <w:r>
+          <w:rPr>
+            <w:noProof/>
+          </w:rPr>
+          <w:t>5</w:t>
+        </w:r>
+      </w:fldSimple>
+      <w:r>
+        <w:t xml:space="preserve"> Job History Page</w:t>
+      </w:r>
+    </w:p>
     <w:p/>
     <w:p>
       <w:pPr>
@@ -1377,7 +1509,7 @@
       <w:bookmarkStart w:id="9" w:name="_Toc117451681"/>
       <w:bookmarkStart w:id="10" w:name="_Toc117451731"/>
       <w:bookmarkStart w:id="11" w:name="_Toc117454319"/>
-      <w:bookmarkStart w:id="12" w:name="_Toc117758216"/>
+      <w:bookmarkStart w:id="12" w:name="_Toc117796129"/>
       <w:r>
         <w:lastRenderedPageBreak/>
         <w:t>Create CSS</w:t>
@@ -1398,13 +1530,7 @@
         <w:t>Therefore,</w:t>
       </w:r>
       <w:r>
-        <w:t xml:space="preserve"> we need create </w:t>
-      </w:r>
-      <w:r>
-        <w:t>CSS</w:t>
-      </w:r>
-      <w:r>
-        <w:t xml:space="preserve"> class and id for each page.</w:t>
+        <w:t xml:space="preserve"> we need create CSS class and id for each page.</w:t>
       </w:r>
       <w:r>
         <w:t xml:space="preserve"> </w:t>
@@ -1462,7 +1588,7 @@
                     <pic:cNvPicPr/>
                   </pic:nvPicPr>
                   <pic:blipFill>
-                    <a:blip r:embed="rId9"/>
+                    <a:blip r:embed="rId11"/>
                     <a:stretch>
                       <a:fillRect/>
                     </a:stretch>
@@ -1491,24 +1617,14 @@
       <w:r>
         <w:t xml:space="preserve">Figure </w:t>
       </w:r>
-      <w:r>
-        <w:fldChar w:fldCharType="begin"/>
-      </w:r>
-      <w:r>
-        <w:instrText xml:space="preserve"> SEQ Figure \* ARABIC </w:instrText>
-      </w:r>
-      <w:r>
-        <w:fldChar w:fldCharType="separate"/>
-      </w:r>
-      <w:r>
-        <w:rPr>
-          <w:noProof/>
-        </w:rPr>
-        <w:t>4</w:t>
-      </w:r>
-      <w:r>
-        <w:fldChar w:fldCharType="end"/>
-      </w:r>
+      <w:fldSimple w:instr=" SEQ Figure \* ARABIC ">
+        <w:r>
+          <w:rPr>
+            <w:noProof/>
+          </w:rPr>
+          <w:t>6</w:t>
+        </w:r>
+      </w:fldSimple>
       <w:r>
         <w:t xml:space="preserve"> Employees Page After CSS</w:t>
       </w:r>
@@ -1543,7 +1659,7 @@
                     <pic:cNvPicPr/>
                   </pic:nvPicPr>
                   <pic:blipFill>
-                    <a:blip r:embed="rId10"/>
+                    <a:blip r:embed="rId12"/>
                     <a:stretch>
                       <a:fillRect/>
                     </a:stretch>
@@ -1572,24 +1688,14 @@
       <w:r>
         <w:t xml:space="preserve">Figure </w:t>
       </w:r>
-      <w:r>
-        <w:fldChar w:fldCharType="begin"/>
-      </w:r>
-      <w:r>
-        <w:instrText xml:space="preserve"> SEQ Figure \* ARABIC </w:instrText>
-      </w:r>
-      <w:r>
-        <w:fldChar w:fldCharType="separate"/>
-      </w:r>
-      <w:r>
-        <w:rPr>
-          <w:noProof/>
-        </w:rPr>
-        <w:t>5</w:t>
-      </w:r>
-      <w:r>
-        <w:fldChar w:fldCharType="end"/>
-      </w:r>
+      <w:fldSimple w:instr=" SEQ Figure \* ARABIC ">
+        <w:r>
+          <w:rPr>
+            <w:noProof/>
+          </w:rPr>
+          <w:t>7</w:t>
+        </w:r>
+      </w:fldSimple>
       <w:r>
         <w:t xml:space="preserve"> Departments Page After CSS</w:t>
       </w:r>
@@ -1620,7 +1726,7 @@
                     <pic:cNvPicPr/>
                   </pic:nvPicPr>
                   <pic:blipFill>
-                    <a:blip r:embed="rId11"/>
+                    <a:blip r:embed="rId13"/>
                     <a:stretch>
                       <a:fillRect/>
                     </a:stretch>
@@ -1649,24 +1755,14 @@
       <w:r>
         <w:t xml:space="preserve">Figure </w:t>
       </w:r>
-      <w:r>
-        <w:fldChar w:fldCharType="begin"/>
-      </w:r>
-      <w:r>
-        <w:instrText xml:space="preserve"> SEQ Figure \* ARABIC </w:instrText>
-      </w:r>
-      <w:r>
-        <w:fldChar w:fldCharType="separate"/>
-      </w:r>
-      <w:r>
-        <w:rPr>
-          <w:noProof/>
-        </w:rPr>
-        <w:t>6</w:t>
-      </w:r>
-      <w:r>
-        <w:fldChar w:fldCharType="end"/>
-      </w:r>
+      <w:fldSimple w:instr=" SEQ Figure \* ARABIC ">
+        <w:r>
+          <w:rPr>
+            <w:noProof/>
+          </w:rPr>
+          <w:t>8</w:t>
+        </w:r>
+      </w:fldSimple>
       <w:r>
         <w:t xml:space="preserve"> Profile Page After CSS</w:t>
       </w:r>
@@ -1699,7 +1795,7 @@
       <w:bookmarkStart w:id="13" w:name="_Toc117451682"/>
       <w:bookmarkStart w:id="14" w:name="_Toc117451732"/>
       <w:bookmarkStart w:id="15" w:name="_Toc117454320"/>
-      <w:bookmarkStart w:id="16" w:name="_Toc117758217"/>
+      <w:bookmarkStart w:id="16" w:name="_Toc117796130"/>
       <w:r>
         <w:lastRenderedPageBreak/>
         <w:t>F</w:t>
@@ -1720,13 +1816,7 @@
     </w:p>
     <w:p>
       <w:r>
-        <w:t xml:space="preserve">After creating the basic structure and applying the </w:t>
-      </w:r>
-      <w:r>
-        <w:t>CSS</w:t>
-      </w:r>
-      <w:r>
-        <w:t xml:space="preserve"> structure, we added new features to make pages more understandable by making new arrangements.</w:t>
+        <w:t>After creating the basic structure and applying the CSS structure, we added new features to make pages more understandable by making new arrangements.</w:t>
       </w:r>
     </w:p>
     <w:p>
@@ -1765,7 +1855,7 @@
                     <pic:cNvPicPr/>
                   </pic:nvPicPr>
                   <pic:blipFill>
-                    <a:blip r:embed="rId12"/>
+                    <a:blip r:embed="rId14"/>
                     <a:stretch>
                       <a:fillRect/>
                     </a:stretch>
@@ -1822,7 +1912,7 @@
                     <pic:cNvPicPr/>
                   </pic:nvPicPr>
                   <pic:blipFill>
-                    <a:blip r:embed="rId13"/>
+                    <a:blip r:embed="rId15"/>
                     <a:stretch>
                       <a:fillRect/>
                     </a:stretch>
@@ -1867,7 +1957,7 @@
                     <pic:cNvPicPr/>
                   </pic:nvPicPr>
                   <pic:blipFill>
-                    <a:blip r:embed="rId14"/>
+                    <a:blip r:embed="rId16"/>
                     <a:stretch>
                       <a:fillRect/>
                     </a:stretch>
@@ -1924,7 +2014,7 @@
                     <pic:cNvPicPr/>
                   </pic:nvPicPr>
                   <pic:blipFill>
-                    <a:blip r:embed="rId15"/>
+                    <a:blip r:embed="rId17"/>
                     <a:stretch>
                       <a:fillRect/>
                     </a:stretch>
@@ -1969,7 +2059,7 @@
                     <pic:cNvPicPr/>
                   </pic:nvPicPr>
                   <pic:blipFill>
-                    <a:blip r:embed="rId16"/>
+                    <a:blip r:embed="rId18"/>
                     <a:stretch>
                       <a:fillRect/>
                     </a:stretch>
@@ -2028,7 +2118,7 @@
                     <pic:cNvPicPr/>
                   </pic:nvPicPr>
                   <pic:blipFill>
-                    <a:blip r:embed="rId17"/>
+                    <a:blip r:embed="rId19"/>
                     <a:stretch>
                       <a:fillRect/>
                     </a:stretch>
@@ -2067,10 +2157,10 @@
           <w:noProof/>
         </w:rPr>
         <w:drawing>
-          <wp:inline distT="0" distB="0" distL="0" distR="0" wp14:anchorId="2D26F11E" wp14:editId="7D35C5D3">
-            <wp:extent cx="5476875" cy="2223027"/>
+          <wp:inline distT="0" distB="0" distL="0" distR="0" wp14:anchorId="0BEE2D29" wp14:editId="0BA78B82">
+            <wp:extent cx="5495925" cy="2222776"/>
             <wp:effectExtent l="0" t="0" r="0" b="6350"/>
-            <wp:docPr id="13" name="Picture 13" descr="Graphical user interface, application&#10;&#10;Description automatically generated"/>
+            <wp:docPr id="21" name="Picture 21" descr="Graphical user interface, application&#10;&#10;Description automatically generated"/>
             <wp:cNvGraphicFramePr>
               <a:graphicFrameLocks xmlns:a="http://schemas.openxmlformats.org/drawingml/2006/main" noChangeAspect="1"/>
             </wp:cNvGraphicFramePr>
@@ -2078,11 +2168,11 @@
               <a:graphicData uri="http://schemas.openxmlformats.org/drawingml/2006/picture">
                 <pic:pic xmlns:pic="http://schemas.openxmlformats.org/drawingml/2006/picture">
                   <pic:nvPicPr>
-                    <pic:cNvPr id="13" name="Picture 13" descr="Graphical user interface, application&#10;&#10;Description automatically generated"/>
+                    <pic:cNvPr id="21" name="Picture 21" descr="Graphical user interface, application&#10;&#10;Description automatically generated"/>
                     <pic:cNvPicPr/>
                   </pic:nvPicPr>
                   <pic:blipFill>
-                    <a:blip r:embed="rId18"/>
+                    <a:blip r:embed="rId20"/>
                     <a:stretch>
                       <a:fillRect/>
                     </a:stretch>
@@ -2090,7 +2180,7 @@
                   <pic:spPr>
                     <a:xfrm>
                       <a:off x="0" y="0"/>
-                      <a:ext cx="5488967" cy="2227935"/>
+                      <a:ext cx="5512740" cy="2229577"/>
                     </a:xfrm>
                     <a:prstGeom prst="rect">
                       <a:avLst/>
@@ -2124,10 +2214,10 @@
           <w:noProof/>
         </w:rPr>
         <w:drawing>
-          <wp:inline distT="0" distB="0" distL="0" distR="0" wp14:anchorId="3F4B5D92" wp14:editId="405D89FC">
-            <wp:extent cx="5429250" cy="2925306"/>
-            <wp:effectExtent l="0" t="0" r="0" b="8890"/>
-            <wp:docPr id="15" name="Picture 15" descr="Graphical user interface, application&#10;&#10;Description automatically generated"/>
+          <wp:inline distT="0" distB="0" distL="0" distR="0" wp14:anchorId="23580B03" wp14:editId="1441BA00">
+            <wp:extent cx="5388892" cy="2798445"/>
+            <wp:effectExtent l="0" t="0" r="2540" b="1905"/>
+            <wp:docPr id="18" name="Picture 18" descr="Graphical user interface, application&#10;&#10;Description automatically generated"/>
             <wp:cNvGraphicFramePr>
               <a:graphicFrameLocks xmlns:a="http://schemas.openxmlformats.org/drawingml/2006/main" noChangeAspect="1"/>
             </wp:cNvGraphicFramePr>
@@ -2135,11 +2225,11 @@
               <a:graphicData uri="http://schemas.openxmlformats.org/drawingml/2006/picture">
                 <pic:pic xmlns:pic="http://schemas.openxmlformats.org/drawingml/2006/picture">
                   <pic:nvPicPr>
-                    <pic:cNvPr id="15" name="Picture 15" descr="Graphical user interface, application&#10;&#10;Description automatically generated"/>
+                    <pic:cNvPr id="18" name="Picture 18" descr="Graphical user interface, application&#10;&#10;Description automatically generated"/>
                     <pic:cNvPicPr/>
                   </pic:nvPicPr>
                   <pic:blipFill>
-                    <a:blip r:embed="rId19"/>
+                    <a:blip r:embed="rId21"/>
                     <a:stretch>
                       <a:fillRect/>
                     </a:stretch>
@@ -2147,7 +2237,7 @@
                   <pic:spPr>
                     <a:xfrm>
                       <a:off x="0" y="0"/>
-                      <a:ext cx="5453712" cy="2938486"/>
+                      <a:ext cx="5409778" cy="2809291"/>
                     </a:xfrm>
                     <a:prstGeom prst="rect">
                       <a:avLst/>
@@ -2162,11 +2252,156 @@
     </w:p>
     <w:p>
       <w:pPr>
+        <w:jc w:val="center"/>
+      </w:pPr>
+    </w:p>
+    <w:p>
+      <w:r>
+        <w:rPr>
+          <w:b/>
+          <w:bCs/>
+        </w:rPr>
+        <w:t>Salary History</w:t>
+      </w:r>
+      <w:r>
+        <w:rPr>
+          <w:b/>
+          <w:bCs/>
+        </w:rPr>
+        <w:t xml:space="preserve"> Final Page</w:t>
+      </w:r>
+      <w:r>
+        <w:t>:</w:t>
+      </w:r>
+    </w:p>
+    <w:p>
+      <w:pPr>
+        <w:jc w:val="center"/>
+      </w:pPr>
+      <w:r>
+        <w:rPr>
+          <w:noProof/>
+        </w:rPr>
+        <w:drawing>
+          <wp:inline distT="0" distB="0" distL="0" distR="0" wp14:anchorId="2E904B4D" wp14:editId="16CDC09E">
+            <wp:extent cx="5686425" cy="2336992"/>
+            <wp:effectExtent l="0" t="0" r="0" b="6350"/>
+            <wp:docPr id="19" name="Picture 19" descr="Table&#10;&#10;Description automatically generated"/>
+            <wp:cNvGraphicFramePr>
+              <a:graphicFrameLocks xmlns:a="http://schemas.openxmlformats.org/drawingml/2006/main" noChangeAspect="1"/>
+            </wp:cNvGraphicFramePr>
+            <a:graphic xmlns:a="http://schemas.openxmlformats.org/drawingml/2006/main">
+              <a:graphicData uri="http://schemas.openxmlformats.org/drawingml/2006/picture">
+                <pic:pic xmlns:pic="http://schemas.openxmlformats.org/drawingml/2006/picture">
+                  <pic:nvPicPr>
+                    <pic:cNvPr id="19" name="Picture 19" descr="Table&#10;&#10;Description automatically generated"/>
+                    <pic:cNvPicPr/>
+                  </pic:nvPicPr>
+                  <pic:blipFill>
+                    <a:blip r:embed="rId22"/>
+                    <a:stretch>
+                      <a:fillRect/>
+                    </a:stretch>
+                  </pic:blipFill>
+                  <pic:spPr>
+                    <a:xfrm>
+                      <a:off x="0" y="0"/>
+                      <a:ext cx="5694893" cy="2340472"/>
+                    </a:xfrm>
+                    <a:prstGeom prst="rect">
+                      <a:avLst/>
+                    </a:prstGeom>
+                  </pic:spPr>
+                </pic:pic>
+              </a:graphicData>
+            </a:graphic>
+          </wp:inline>
+        </w:drawing>
+      </w:r>
+    </w:p>
+    <w:p>
+      <w:r>
+        <w:rPr>
+          <w:b/>
+          <w:bCs/>
+        </w:rPr>
+        <w:t>Job History</w:t>
+      </w:r>
+      <w:r>
+        <w:rPr>
+          <w:b/>
+          <w:bCs/>
+        </w:rPr>
+        <w:t xml:space="preserve"> Final Page</w:t>
+      </w:r>
+      <w:r>
+        <w:t>:</w:t>
+      </w:r>
+    </w:p>
+    <w:p>
+      <w:r>
+        <w:rPr>
+          <w:noProof/>
+        </w:rPr>
+        <w:drawing>
+          <wp:inline distT="0" distB="0" distL="0" distR="0" wp14:anchorId="7C4299D1" wp14:editId="36635E37">
+            <wp:extent cx="5715000" cy="2342806"/>
+            <wp:effectExtent l="0" t="0" r="0" b="635"/>
+            <wp:docPr id="20" name="Picture 20" descr="Table&#10;&#10;Description automatically generated"/>
+            <wp:cNvGraphicFramePr>
+              <a:graphicFrameLocks xmlns:a="http://schemas.openxmlformats.org/drawingml/2006/main" noChangeAspect="1"/>
+            </wp:cNvGraphicFramePr>
+            <a:graphic xmlns:a="http://schemas.openxmlformats.org/drawingml/2006/main">
+              <a:graphicData uri="http://schemas.openxmlformats.org/drawingml/2006/picture">
+                <pic:pic xmlns:pic="http://schemas.openxmlformats.org/drawingml/2006/picture">
+                  <pic:nvPicPr>
+                    <pic:cNvPr id="20" name="Picture 20" descr="Table&#10;&#10;Description automatically generated"/>
+                    <pic:cNvPicPr/>
+                  </pic:nvPicPr>
+                  <pic:blipFill>
+                    <a:blip r:embed="rId23"/>
+                    <a:stretch>
+                      <a:fillRect/>
+                    </a:stretch>
+                  </pic:blipFill>
+                  <pic:spPr>
+                    <a:xfrm>
+                      <a:off x="0" y="0"/>
+                      <a:ext cx="5724747" cy="2346801"/>
+                    </a:xfrm>
+                    <a:prstGeom prst="rect">
+                      <a:avLst/>
+                    </a:prstGeom>
+                  </pic:spPr>
+                </pic:pic>
+              </a:graphicData>
+            </a:graphic>
+          </wp:inline>
+        </w:drawing>
+      </w:r>
+    </w:p>
+    <w:p/>
+    <w:p>
+      <w:pPr>
+        <w:spacing w:before="0" w:beforeAutospacing="0" w:after="160" w:afterAutospacing="0" w:line="259" w:lineRule="auto"/>
+        <w:ind w:left="0" w:right="0"/>
+        <w:jc w:val="left"/>
+      </w:pPr>
+      <w:r>
+        <w:br w:type="page"/>
+      </w:r>
+    </w:p>
+    <w:p>
+      <w:pPr>
+        <w:jc w:val="center"/>
+      </w:pPr>
+    </w:p>
+    <w:p>
+      <w:pPr>
         <w:pStyle w:val="Heading1"/>
       </w:pPr>
-      <w:bookmarkStart w:id="17" w:name="_Toc117758218"/>
-      <w:r>
-        <w:lastRenderedPageBreak/>
+      <w:bookmarkStart w:id="17" w:name="_Toc117796131"/>
+      <w:r>
         <w:t>GitHub Repository</w:t>
       </w:r>
       <w:bookmarkEnd w:id="17"/>
@@ -2178,7 +2413,7 @@
       <w:r>
         <w:t xml:space="preserve">: </w:t>
       </w:r>
-      <w:hyperlink r:id="rId20" w:history="1">
+      <w:hyperlink r:id="rId24" w:history="1">
         <w:r>
           <w:rPr>
             <w:rStyle w:val="Hyperlink"/>
@@ -2191,7 +2426,7 @@
       <w:pPr>
         <w:pStyle w:val="Heading1"/>
       </w:pPr>
-      <w:bookmarkStart w:id="18" w:name="_Toc117758219"/>
+      <w:bookmarkStart w:id="18" w:name="_Toc117796132"/>
       <w:r>
         <w:t>References</w:t>
       </w:r>
@@ -2205,7 +2440,7 @@
           <w:numId w:val="15"/>
         </w:numPr>
       </w:pPr>
-      <w:hyperlink r:id="rId21" w:history="1">
+      <w:hyperlink r:id="rId25" w:history="1">
         <w:r>
           <w:rPr>
             <w:rStyle w:val="Hyperlink"/>
@@ -2222,7 +2457,7 @@
           <w:numId w:val="15"/>
         </w:numPr>
       </w:pPr>
-      <w:hyperlink r:id="rId22" w:history="1">
+      <w:hyperlink r:id="rId26" w:history="1">
         <w:r>
           <w:rPr>
             <w:rStyle w:val="Hyperlink"/>
@@ -2239,7 +2474,7 @@
           <w:numId w:val="15"/>
         </w:numPr>
       </w:pPr>
-      <w:hyperlink r:id="rId23" w:history="1">
+      <w:hyperlink r:id="rId27" w:history="1">
         <w:r>
           <w:rPr>
             <w:rStyle w:val="Hyperlink"/>
@@ -2256,7 +2491,7 @@
           <w:numId w:val="15"/>
         </w:numPr>
       </w:pPr>
-      <w:hyperlink r:id="rId24" w:history="1">
+      <w:hyperlink r:id="rId28" w:history="1">
         <w:r>
           <w:rPr>
             <w:rStyle w:val="Hyperlink"/>
@@ -2273,7 +2508,7 @@
           <w:numId w:val="15"/>
         </w:numPr>
       </w:pPr>
-      <w:hyperlink r:id="rId25" w:history="1">
+      <w:hyperlink r:id="rId29" w:history="1">
         <w:r>
           <w:rPr>
             <w:rStyle w:val="Hyperlink"/>
@@ -2290,7 +2525,7 @@
           <w:numId w:val="15"/>
         </w:numPr>
       </w:pPr>
-      <w:hyperlink r:id="rId26" w:history="1">
+      <w:hyperlink r:id="rId30" w:history="1">
         <w:r>
           <w:rPr>
             <w:rStyle w:val="Hyperlink"/>
@@ -2307,7 +2542,7 @@
           <w:numId w:val="15"/>
         </w:numPr>
       </w:pPr>
-      <w:hyperlink r:id="rId27" w:history="1">
+      <w:hyperlink r:id="rId31" w:history="1">
         <w:r>
           <w:rPr>
             <w:rStyle w:val="Hyperlink"/>
@@ -4126,6 +4361,7 @@
   <w:style w:type="character" w:default="1" w:styleId="DefaultParagraphFont">
     <w:name w:val="Default Paragraph Font"/>
     <w:uiPriority w:val="1"/>
+    <w:semiHidden/>
     <w:unhideWhenUsed/>
   </w:style>
   <w:style w:type="table" w:default="1" w:styleId="TableNormal">

</xml_diff>